<commit_message>
self made not on robotic foundation
</commit_message>
<xml_diff>
--- a/Self Made Notes- Robotic Mathematical Foundation .docx
+++ b/Self Made Notes- Robotic Mathematical Foundation .docx
@@ -13,9 +13,18 @@
         <w:rPr>
           <w:rFonts w:ascii="Consolas" w:hAnsi="Consolas" w:cs="Consolas"/>
           <w:color w:val="FF0000"/>
-          <w:lang w:val="en-US"/>
-        </w:rPr>
-        <w:t xml:space="preserve">Forward kinematics </w:t>
+          <w:highlight w:val="yellow"/>
+          <w:lang w:val="en-US"/>
+        </w:rPr>
+        <w:t>Forward kinematics</w:t>
+      </w:r>
+      <w:r>
+        <w:rPr>
+          <w:rFonts w:ascii="Consolas" w:hAnsi="Consolas" w:cs="Consolas"/>
+          <w:color w:val="FF0000"/>
+          <w:lang w:val="en-US"/>
+        </w:rPr>
+        <w:t xml:space="preserve"> </w:t>
       </w:r>
       <w:r>
         <w:rPr>
@@ -130,9 +139,18 @@
         <w:rPr>
           <w:rFonts w:ascii="Consolas" w:hAnsi="Consolas" w:cs="Consolas"/>
           <w:color w:val="FF0000"/>
-          <w:lang w:val="en-US"/>
-        </w:rPr>
-        <w:t xml:space="preserve">Inverse Kinematics </w:t>
+          <w:highlight w:val="yellow"/>
+          <w:lang w:val="en-US"/>
+        </w:rPr>
+        <w:t>Inverse Kinematics</w:t>
+      </w:r>
+      <w:r>
+        <w:rPr>
+          <w:rFonts w:ascii="Consolas" w:hAnsi="Consolas" w:cs="Consolas"/>
+          <w:color w:val="FF0000"/>
+          <w:lang w:val="en-US"/>
+        </w:rPr>
+        <w:t xml:space="preserve"> </w:t>
       </w:r>
       <w:r>
         <w:rPr>
@@ -204,9 +222,34 @@
       <w:r>
         <w:rPr>
           <w:rFonts w:ascii="Consolas" w:hAnsi="Consolas" w:cs="Consolas"/>
-          <w:lang w:val="en-US"/>
-        </w:rPr>
-        <w:t>Orientation of the robotics is the direction to which it faces relative to the reference frame. Common representation Euler angles (roll, pitch, yaw), Rotation matrices, Quaternions(gimbal lock, compacts and avoids)</w:t>
+          <w:color w:val="FF0000"/>
+          <w:highlight w:val="yellow"/>
+          <w:lang w:val="en-US"/>
+        </w:rPr>
+        <w:t>Orientation</w:t>
+      </w:r>
+      <w:r>
+        <w:rPr>
+          <w:rFonts w:ascii="Consolas" w:hAnsi="Consolas" w:cs="Consolas"/>
+          <w:lang w:val="en-US"/>
+        </w:rPr>
+        <w:t xml:space="preserve"> of the robotics is the direction to which it faces relative to the reference frame. Common representation Euler angles (roll, pitch, yaw), Rotation matrices, </w:t>
+      </w:r>
+      <w:proofErr w:type="gramStart"/>
+      <w:r>
+        <w:rPr>
+          <w:rFonts w:ascii="Consolas" w:hAnsi="Consolas" w:cs="Consolas"/>
+          <w:lang w:val="en-US"/>
+        </w:rPr>
+        <w:t>Quaternions(</w:t>
+      </w:r>
+      <w:proofErr w:type="gramEnd"/>
+      <w:r>
+        <w:rPr>
+          <w:rFonts w:ascii="Consolas" w:hAnsi="Consolas" w:cs="Consolas"/>
+          <w:lang w:val="en-US"/>
+        </w:rPr>
+        <w:t>gimbal lock, compacts and avoids)</w:t>
       </w:r>
       <w:r>
         <w:rPr>
@@ -222,10 +265,24 @@
           <w:lang w:val="en-US"/>
         </w:rPr>
         <w:br/>
-        <w:t>Position is the location of a pointer or object in space. Either 2D(</w:t>
+      </w:r>
+      <w:r>
+        <w:rPr>
+          <w:rFonts w:ascii="Consolas" w:hAnsi="Consolas" w:cs="Consolas"/>
+          <w:color w:val="FF0000"/>
+          <w:highlight w:val="yellow"/>
+          <w:lang w:val="en-US"/>
+        </w:rPr>
+        <w:t>Position</w:t>
+      </w:r>
+      <w:r>
+        <w:rPr>
+          <w:rFonts w:ascii="Consolas" w:hAnsi="Consolas" w:cs="Consolas"/>
+          <w:lang w:val="en-US"/>
+        </w:rPr>
+        <w:t xml:space="preserve"> is the location of a pointer or object in space. Either 2D(</w:t>
       </w:r>
       <w:proofErr w:type="spellStart"/>
-      <w:proofErr w:type="gramStart"/>
       <w:r>
         <w:rPr>
           <w:rFonts w:ascii="Consolas" w:hAnsi="Consolas" w:cs="Consolas"/>
@@ -234,7 +291,6 @@
         <w:t>x,y</w:t>
       </w:r>
       <w:proofErr w:type="spellEnd"/>
-      <w:proofErr w:type="gramEnd"/>
       <w:r>
         <w:rPr>
           <w:rFonts w:ascii="Consolas" w:hAnsi="Consolas" w:cs="Consolas"/>
@@ -242,15 +298,13 @@
         </w:rPr>
         <w:t xml:space="preserve">) coordinates or 3D </w:t>
       </w:r>
-      <w:proofErr w:type="spellStart"/>
-      <w:r>
-        <w:rPr>
-          <w:rFonts w:ascii="Consolas" w:hAnsi="Consolas" w:cs="Consolas"/>
-          <w:lang w:val="en-US"/>
-        </w:rPr>
-        <w:t>cordinates</w:t>
-      </w:r>
-      <w:proofErr w:type="spellEnd"/>
+      <w:r>
+        <w:rPr>
+          <w:rFonts w:ascii="Consolas" w:hAnsi="Consolas" w:cs="Consolas"/>
+          <w:lang w:val="en-US"/>
+        </w:rPr>
+        <w:t>coordinates</w:t>
+      </w:r>
     </w:p>
     <w:sectPr>
       <w:pgSz w:w="11906" w:h="16838"/>

</xml_diff>